<commit_message>
link to debug guide
</commit_message>
<xml_diff>
--- a/SB-IDE/HowToDebug.docx
+++ b/SB-IDE/HowToDebug.docx
@@ -51,7 +51,19 @@
         <w:rPr>
           <w:i/>
         </w:rPr>
-        <w:t>GraphicsWIndow.Title</w:t>
+        <w:t>GraphicsW</w:t>
+      </w:r>
+      <w:r>
+        <w:rPr>
+          <w:i/>
+        </w:rPr>
+        <w:t>i</w:t>
+      </w:r>
+      <w:r>
+        <w:rPr>
+          <w:i/>
+        </w:rPr>
+        <w:t>ndow.Title</w:t>
       </w:r>
       <w:proofErr w:type="spellEnd"/>
       <w:r>
@@ -119,7 +131,7 @@
     </w:p>
     <w:p>
       <w:r>
-        <w:t>When paused, the program can also be advanced line-by-line so you can see the path taken, for example which branch of an If statement that is taken.</w:t>
+        <w:t>When paused, the program can also be advanced line-by-line so you can see the path taken, for example which branch of an If statement is taken.</w:t>
       </w:r>
     </w:p>
     <w:p>
@@ -232,7 +244,13 @@
     </w:p>
     <w:p>
       <w:r>
-        <w:t>When the debug ribbon bar is selected, the debug tab at the bottom of the IDE is also selected.  Errors and warnings will continue to be sent to the Output tab, so this can also be checked if any errors occur.</w:t>
+        <w:t xml:space="preserve">When the debug ribbon bar is selected, the </w:t>
+      </w:r>
+      <w:r>
+        <w:t>D</w:t>
+      </w:r>
+      <w:r>
+        <w:t>ebug tab at the bottom of the IDE is also selected.  Errors and warnings will continue to be sent to the Output tab, so this can also be checked if any errors occur.</w:t>
       </w:r>
     </w:p>
     <w:p>
@@ -256,7 +274,13 @@
       </w:r>
       <w:proofErr w:type="gramEnd"/>
       <w:r>
-        <w:t xml:space="preserve"> key shortcuts, such as F6 to start debugging or F9 to toggle breakpoints.  The function keys are shown in the tooltip for buttons where they are available.</w:t>
+        <w:t xml:space="preserve"> key shortcuts, such as F6 to start debugging or F9 to toggle break</w:t>
+      </w:r>
+      <w:r>
+        <w:t>-</w:t>
+      </w:r>
+      <w:r>
+        <w:t>points.  The function keys are shown in the tooltip for buttons where they are available.</w:t>
       </w:r>
     </w:p>
     <w:p>
@@ -716,10 +740,19 @@
         </w:drawing>
       </w:r>
       <w:r>
-        <w:t>Toggle setting a break point on the current line.  The program will break and pause when a breakpoint line is reached.</w:t>
+        <w:t>Toggle setting a break</w:t>
+      </w:r>
+      <w:r>
+        <w:t>-</w:t>
+      </w:r>
+      <w:r>
+        <w:t>point on the current line.  The program will break and pause when a breakpoint line is reached.</w:t>
       </w:r>
       <w:r>
         <w:t xml:space="preserve">  Breakpoints are shown as red circles on the left of the code window.</w:t>
+      </w:r>
+      <w:r>
+        <w:t xml:space="preserve">  Break-points can also be set or unset by clicking to the left of the line numbers.  A red circle appears in the first column of the left margin when a break-point is set. </w:t>
       </w:r>
     </w:p>
     <w:p>
@@ -882,12 +915,12 @@
     </w:p>
     <w:p>
       <w:r>
+        <w:lastRenderedPageBreak/>
         <w:t xml:space="preserve">Whenever the program is paused the current value of the watch variables will be shown.  </w:t>
       </w:r>
     </w:p>
     <w:p>
       <w:r>
-        <w:lastRenderedPageBreak/>
         <w:t>Various options for the watch variable may be used to change the current value</w:t>
       </w:r>
       <w:r>
@@ -1284,7 +1317,13 @@
       </w:r>
       <w:proofErr w:type="spellEnd"/>
       <w:r>
-        <w:t xml:space="preserve"> with a black background appears. We can move our windows or select the </w:t>
+        <w:t xml:space="preserve"> with a black background appears.</w:t>
+      </w:r>
+      <w:r>
+        <w:t xml:space="preserve"> </w:t>
+      </w:r>
+      <w:r>
+        <w:t xml:space="preserve"> We can move our windows or select the </w:t>
       </w:r>
       <w:proofErr w:type="spellStart"/>
       <w:r>
@@ -1297,13 +1336,25 @@
     </w:p>
     <w:p>
       <w:r>
-        <w:t xml:space="preserve">Draw a line towards the </w:t>
+        <w:t xml:space="preserve">Draw a line </w:t>
+      </w:r>
+      <w:r>
+        <w:t>in</w:t>
+      </w:r>
+      <w:r>
+        <w:t xml:space="preserve"> the </w:t>
       </w:r>
       <w:r>
         <w:t>left</w:t>
       </w:r>
       <w:r>
-        <w:t xml:space="preserve"> of the window, x </w:t>
+        <w:t xml:space="preserve"> </w:t>
+      </w:r>
+      <w:r>
+        <w:t xml:space="preserve">part </w:t>
+      </w:r>
+      <w:r>
+        <w:t xml:space="preserve">of the window, x </w:t>
       </w:r>
       <w:r>
         <w:t>&lt;</w:t>
@@ -1334,7 +1385,13 @@
       </w:r>
       <w:proofErr w:type="gramEnd"/>
       <w:r>
-        <w:t xml:space="preserve"> otherwise x will be &gt; </w:t>
+        <w:t xml:space="preserve"> otherwise x </w:t>
+      </w:r>
+      <w:r>
+        <w:t>may</w:t>
+      </w:r>
+      <w:r>
+        <w:t xml:space="preserve"> be &gt; </w:t>
       </w:r>
       <w:r>
         <w:t>2</w:t>
@@ -1574,7 +1631,13 @@
     </w:p>
     <w:p>
       <w:r>
-        <w:t xml:space="preserve">Now remove the break point in subroutine </w:t>
+        <w:t xml:space="preserve">Now remove the break point in </w:t>
+      </w:r>
+      <w:r>
+        <w:t xml:space="preserve">the </w:t>
+      </w:r>
+      <w:r>
+        <w:t xml:space="preserve">subroutine </w:t>
       </w:r>
       <w:proofErr w:type="spellStart"/>
       <w:r>
@@ -1585,7 +1648,13 @@
       </w:r>
       <w:proofErr w:type="spellEnd"/>
       <w:r>
-        <w:t>, simply by clicking the red circle on line 20.</w:t>
+        <w:t xml:space="preserve">, simply by clicking the red circle </w:t>
+      </w:r>
+      <w:r>
+        <w:t xml:space="preserve">in the left margin </w:t>
+      </w:r>
+      <w:r>
+        <w:t>on line 20.</w:t>
       </w:r>
     </w:p>
     <w:p>
@@ -1658,8 +1727,6 @@
       <w:r>
         <w:t>2</w:t>
       </w:r>
-      <w:bookmarkStart w:id="0" w:name="_GoBack"/>
-      <w:bookmarkEnd w:id="0"/>
       <w:r>
         <w:t>00 the program will pause</w:t>
       </w:r>
@@ -1713,9 +1780,79 @@
     </w:p>
     <w:p>
       <w:r>
-        <w:t>You can experiment changing the conditions for watch variables to break the code.  You can also change the value of a variable by typing a new value and pressing the Set button.</w:t>
-      </w:r>
-    </w:p>
+        <w:t xml:space="preserve">You can experiment changing the conditions for watch variables to </w:t>
+      </w:r>
+      <w:r>
+        <w:t>pause</w:t>
+      </w:r>
+      <w:r>
+        <w:t xml:space="preserve"> the code.  You can also change the value of a variable by typing a new value </w:t>
+      </w:r>
+      <w:r>
+        <w:t xml:space="preserve">in the Value column of the watch list </w:t>
+      </w:r>
+      <w:bookmarkStart w:id="0" w:name="_GoBack"/>
+      <w:bookmarkEnd w:id="0"/>
+      <w:r>
+        <w:t>and pressing the Set button.</w:t>
+      </w:r>
+    </w:p>
+    <w:p>
+      <w:r>
+        <w:t xml:space="preserve">This example is useful to show how to debug, but there is an issue with some aspects of this program under some circumstances.  The problem is that the main UI thread actually ends and all the action occurs inside event subroutines.  </w:t>
+      </w:r>
+      <w:r>
+        <w:t>F</w:t>
+      </w:r>
+      <w:r>
+        <w:t>or programs of this type it is sometimes useful to add a dummy ‘Game Loop’ to keep the main UI thread running, perhaps like this:</w:t>
+      </w:r>
+    </w:p>
+    <w:p>
+      <w:r>
+        <w:rPr>
+          <w:noProof/>
+          <w:lang w:eastAsia="en-GB"/>
+        </w:rPr>
+        <w:lastRenderedPageBreak/>
+        <w:drawing>
+          <wp:inline distT="0" distB="0" distL="0" distR="0" wp14:anchorId="548BBC5D" wp14:editId="404C095D">
+            <wp:extent cx="5731510" cy="4189023"/>
+            <wp:effectExtent l="0" t="0" r="2540" b="2540"/>
+            <wp:docPr id="25" name="Picture 25"/>
+            <wp:cNvGraphicFramePr>
+              <a:graphicFrameLocks xmlns:a="http://schemas.openxmlformats.org/drawingml/2006/main" noChangeAspect="1"/>
+            </wp:cNvGraphicFramePr>
+            <a:graphic xmlns:a="http://schemas.openxmlformats.org/drawingml/2006/main">
+              <a:graphicData uri="http://schemas.openxmlformats.org/drawingml/2006/picture">
+                <pic:pic xmlns:pic="http://schemas.openxmlformats.org/drawingml/2006/picture">
+                  <pic:nvPicPr>
+                    <pic:cNvPr id="0" name=""/>
+                    <pic:cNvPicPr/>
+                  </pic:nvPicPr>
+                  <pic:blipFill>
+                    <a:blip r:embed="rId23"/>
+                    <a:stretch>
+                      <a:fillRect/>
+                    </a:stretch>
+                  </pic:blipFill>
+                  <pic:spPr>
+                    <a:xfrm>
+                      <a:off x="0" y="0"/>
+                      <a:ext cx="5731510" cy="4189023"/>
+                    </a:xfrm>
+                    <a:prstGeom prst="rect">
+                      <a:avLst/>
+                    </a:prstGeom>
+                  </pic:spPr>
+                </pic:pic>
+              </a:graphicData>
+            </a:graphic>
+          </wp:inline>
+        </w:drawing>
+      </w:r>
+    </w:p>
+    <w:p/>
     <w:p/>
     <w:sectPr>
       <w:pgSz w:w="11906" w:h="16838"/>

</xml_diff>

<commit_message>
context find and replace
</commit_message>
<xml_diff>
--- a/SB-IDE/HowToDebug.docx
+++ b/SB-IDE/HowToDebug.docx
@@ -746,10 +746,22 @@
         <w:t>-</w:t>
       </w:r>
       <w:r>
-        <w:t>point on the current line.  The program will break and pause when a breakpoint line is reached.</w:t>
-      </w:r>
-      <w:r>
-        <w:t xml:space="preserve">  Breakpoints are shown as red circles on the left of the code window.</w:t>
+        <w:t>point on the current line.  The program will break and pause when a break</w:t>
+      </w:r>
+      <w:r>
+        <w:t>-</w:t>
+      </w:r>
+      <w:r>
+        <w:t>point line is reached.</w:t>
+      </w:r>
+      <w:r>
+        <w:t xml:space="preserve">  Break</w:t>
+      </w:r>
+      <w:r>
+        <w:t>-</w:t>
+      </w:r>
+      <w:r>
+        <w:t>points are shown as red circles on the left of the code window.</w:t>
       </w:r>
       <w:r>
         <w:t xml:space="preserve">  Break-points can also be set or unset by clicking to the left of the line numbers.  A red circle appears in the first column of the left margin when a break-point is set. </w:t>
@@ -811,7 +823,13 @@
         </w:drawing>
       </w:r>
       <w:r>
-        <w:t>Remove all breakpoints.</w:t>
+        <w:t>Remove all break</w:t>
+      </w:r>
+      <w:r>
+        <w:t>-</w:t>
+      </w:r>
+      <w:r>
+        <w:t>points.</w:t>
       </w:r>
     </w:p>
     <w:p>
@@ -870,7 +888,13 @@
         </w:drawing>
       </w:r>
       <w:r>
-        <w:t>Toggle to temporarily disable all breakpoints.</w:t>
+        <w:t>Toggle to temporarily disable all break</w:t>
+      </w:r>
+      <w:r>
+        <w:t>-</w:t>
+      </w:r>
+      <w:r>
+        <w:t>points.</w:t>
       </w:r>
     </w:p>
     <w:p>
@@ -936,6 +960,27 @@
       <w:proofErr w:type="gramEnd"/>
       <w:r>
         <w:t xml:space="preserve"> the program when the value of the variable changes or becomes greater than or less than or equal to a set value.</w:t>
+      </w:r>
+    </w:p>
+    <w:p>
+      <w:r>
+        <w:t xml:space="preserve">You can also use the [] notation to watch array elements, e.g. </w:t>
+      </w:r>
+      <w:proofErr w:type="gramStart"/>
+      <w:r>
+        <w:t>data[</w:t>
+      </w:r>
+      <w:proofErr w:type="gramEnd"/>
+      <w:r>
+        <w:t>5] or data[</w:t>
+      </w:r>
+      <w:proofErr w:type="spellStart"/>
+      <w:r>
+        <w:t>i</w:t>
+      </w:r>
+      <w:proofErr w:type="spellEnd"/>
+      <w:r>
+        <w:t>].</w:t>
       </w:r>
     </w:p>
     <w:p>
@@ -1030,7 +1075,13 @@
         <w:t>PainProgram.sb</w:t>
       </w:r>
       <w:r>
-        <w:t xml:space="preserve"> example we are going to set a breakpoint inside the </w:t>
+        <w:t xml:space="preserve"> example we are going to set a break</w:t>
+      </w:r>
+      <w:r>
+        <w:t>-</w:t>
+      </w:r>
+      <w:r>
+        <w:t xml:space="preserve">point inside the </w:t>
       </w:r>
       <w:proofErr w:type="spellStart"/>
       <w:r>
@@ -1231,10 +1282,40 @@
         <w:t xml:space="preserve"> the variable x has not been set yet so no value is shown.</w:t>
       </w:r>
       <w:r>
-        <w:t xml:space="preserve">  Note that default values for unset variables in Small Basic is zero, so this could confuse you is you set condition</w:t>
-      </w:r>
-      <w:r>
-        <w:t>al watch breakpoints (e.g. x &lt; 2</w:t>
+        <w:t xml:space="preserve">  Note that default values for unset variables in Small Basic is zero, so this could </w:t>
+      </w:r>
+      <w:r>
+        <w:t xml:space="preserve">be </w:t>
+      </w:r>
+      <w:r>
+        <w:t>confus</w:t>
+      </w:r>
+      <w:r>
+        <w:t>ing</w:t>
+      </w:r>
+      <w:r>
+        <w:t xml:space="preserve"> i</w:t>
+      </w:r>
+      <w:r>
+        <w:t>f</w:t>
+      </w:r>
+      <w:r>
+        <w:t xml:space="preserve"> you set condition</w:t>
+      </w:r>
+      <w:r>
+        <w:t>al watch break</w:t>
+      </w:r>
+      <w:r>
+        <w:t>-</w:t>
+      </w:r>
+      <w:r>
+        <w:t>points</w:t>
+      </w:r>
+      <w:r>
+        <w:t xml:space="preserve"> that trigger for a value of zero</w:t>
+      </w:r>
+      <w:r>
+        <w:t xml:space="preserve"> (e.g. x &lt; 2</w:t>
       </w:r>
       <w:r>
         <w:t>00).</w:t>
@@ -1456,7 +1537,31 @@
     </w:p>
     <w:p>
       <w:r>
-        <w:t xml:space="preserve">You can use the Variables and Call Stack button </w:t>
+        <w:t xml:space="preserve">The current value of any variable can also be view when paused by </w:t>
+      </w:r>
+      <w:proofErr w:type="gramStart"/>
+      <w:r>
+        <w:t>hovering</w:t>
+      </w:r>
+      <w:proofErr w:type="gramEnd"/>
+      <w:r>
+        <w:t xml:space="preserve"> the mouse over a variable name </w:t>
+      </w:r>
+      <w:bookmarkStart w:id="0" w:name="_GoBack"/>
+      <w:bookmarkEnd w:id="0"/>
+      <w:r>
+        <w:t>in the program.</w:t>
+      </w:r>
+    </w:p>
+    <w:p>
+      <w:r>
+        <w:t xml:space="preserve">You can </w:t>
+      </w:r>
+      <w:r>
+        <w:t xml:space="preserve">also </w:t>
+      </w:r>
+      <w:r>
+        <w:t xml:space="preserve">use the Variables and Call Stack button </w:t>
       </w:r>
       <w:r>
         <w:rPr>
@@ -1791,8 +1896,6 @@
       <w:r>
         <w:t xml:space="preserve">in the Value column of the watch list </w:t>
       </w:r>
-      <w:bookmarkStart w:id="0" w:name="_GoBack"/>
-      <w:bookmarkEnd w:id="0"/>
       <w:r>
         <w:t>and pressing the Set button.</w:t>
       </w:r>

</xml_diff>